<commit_message>
Remove personal data from template for privacy
</commit_message>
<xml_diff>
--- a/BF KH1 AGZ PvB Eindbeoordeling.docx
+++ b/BF KH1 AGZ PvB Eindbeoordeling.docx
@@ -161,18 +161,7 @@
             <w:tcW w:w="5523" w:type="dxa"/>
           </w:tcPr>
           <w:p>
-            <w:pPr>
-              <w:spacing w:line="360" w:lineRule="auto"/>
-              <w:rPr>
-                <w:rFonts w:ascii="Calibri" w:hAnsi="Calibri" w:cs="Calibri"/>
-              </w:rPr>
-            </w:pPr>
-            <w:r>
-              <w:rPr>
-                <w:rFonts w:ascii="Calibri" w:hAnsi="Calibri" w:cs="Calibri"/>
-              </w:rPr>
-              <w:t>Biesmans, Anne (1332023)</w:t>
-            </w:r>
+            <w:r/>
           </w:p>
         </w:tc>
       </w:tr>
@@ -347,24 +336,7 @@
             <w:tcW w:w="5523" w:type="dxa"/>
           </w:tcPr>
           <w:p>
-            <w:pPr>
-              <w:spacing w:line="360" w:lineRule="auto"/>
-              <w:rPr>
-                <w:rFonts w:ascii="Calibri" w:hAnsi="Calibri" w:cs="Calibri"/>
-              </w:rPr>
-            </w:pPr>
-            <w:r>
-              <w:rPr>
-                <w:rFonts w:ascii="Calibri" w:hAnsi="Calibri" w:cs="Calibri"/>
-              </w:rPr>
-              <w:t>6,</w:t>
-            </w:r>
-            <w:r>
-              <w:rPr>
-                <w:rFonts w:ascii="Calibri" w:hAnsi="Calibri" w:cs="Calibri"/>
-              </w:rPr>
-              <w:t>0</w:t>
-            </w:r>
+            <w:r/>
           </w:p>
         </w:tc>
       </w:tr>
@@ -769,29 +741,7 @@
             <w:tcW w:w="1417" w:type="dxa"/>
           </w:tcPr>
           <w:p>
-            <w:pPr>
-              <w:rPr>
-                <w:rFonts w:ascii="Calibri" w:hAnsi="Calibri" w:cs="Calibri"/>
-                <w:sz w:val="20"/>
-                <w:szCs w:val="20"/>
-              </w:rPr>
-            </w:pPr>
-            <w:r>
-              <w:rPr>
-                <w:rFonts w:ascii="Calibri" w:hAnsi="Calibri" w:cs="Calibri"/>
-                <w:sz w:val="20"/>
-                <w:szCs w:val="20"/>
-              </w:rPr>
-              <w:t>2</w:t>
-            </w:r>
-            <w:r>
-              <w:rPr>
-                <w:rFonts w:ascii="Calibri" w:hAnsi="Calibri" w:cs="Calibri"/>
-                <w:sz w:val="20"/>
-                <w:szCs w:val="20"/>
-              </w:rPr>
-              <w:t>2,8</w:t>
-            </w:r>
+            <w:r/>
           </w:p>
         </w:tc>
       </w:tr>
@@ -995,29 +945,7 @@
             <w:tcW w:w="1417" w:type="dxa"/>
           </w:tcPr>
           <w:p>
-            <w:pPr>
-              <w:rPr>
-                <w:rFonts w:ascii="Calibri" w:hAnsi="Calibri" w:cs="Calibri"/>
-                <w:sz w:val="20"/>
-                <w:szCs w:val="20"/>
-              </w:rPr>
-            </w:pPr>
-            <w:r>
-              <w:rPr>
-                <w:rFonts w:ascii="Calibri" w:hAnsi="Calibri" w:cs="Calibri"/>
-                <w:sz w:val="20"/>
-                <w:szCs w:val="20"/>
-              </w:rPr>
-              <w:t>25,</w:t>
-            </w:r>
-            <w:r>
-              <w:rPr>
-                <w:rFonts w:ascii="Calibri" w:hAnsi="Calibri" w:cs="Calibri"/>
-                <w:sz w:val="20"/>
-                <w:szCs w:val="20"/>
-              </w:rPr>
-              <w:t>6</w:t>
-            </w:r>
+            <w:r/>
           </w:p>
         </w:tc>
       </w:tr>
@@ -1196,29 +1124,7 @@
             <w:tcW w:w="1417" w:type="dxa"/>
           </w:tcPr>
           <w:p>
-            <w:pPr>
-              <w:rPr>
-                <w:rFonts w:ascii="Calibri" w:hAnsi="Calibri" w:cs="Calibri"/>
-                <w:sz w:val="20"/>
-                <w:szCs w:val="20"/>
-              </w:rPr>
-            </w:pPr>
-            <w:r>
-              <w:rPr>
-                <w:rFonts w:ascii="Calibri" w:hAnsi="Calibri" w:cs="Calibri"/>
-                <w:sz w:val="20"/>
-                <w:szCs w:val="20"/>
-              </w:rPr>
-              <w:t>1</w:t>
-            </w:r>
-            <w:r>
-              <w:rPr>
-                <w:rFonts w:ascii="Calibri" w:hAnsi="Calibri" w:cs="Calibri"/>
-                <w:sz w:val="20"/>
-                <w:szCs w:val="20"/>
-              </w:rPr>
-              <w:t>2</w:t>
-            </w:r>
+            <w:r/>
           </w:p>
         </w:tc>
       </w:tr>
@@ -1372,35 +1278,7 @@
             <w:tcW w:w="1417" w:type="dxa"/>
           </w:tcPr>
           <w:p>
-            <w:pPr>
-              <w:rPr>
-                <w:rFonts w:ascii="Calibri" w:hAnsi="Calibri" w:cs="Calibri"/>
-                <w:b/>
-                <w:bCs/>
-                <w:sz w:val="20"/>
-                <w:szCs w:val="20"/>
-              </w:rPr>
-            </w:pPr>
-            <w:r>
-              <w:rPr>
-                <w:rFonts w:ascii="Calibri" w:hAnsi="Calibri" w:cs="Calibri"/>
-                <w:b/>
-                <w:bCs/>
-                <w:sz w:val="20"/>
-                <w:szCs w:val="20"/>
-              </w:rPr>
-              <w:t>6</w:t>
-            </w:r>
-            <w:r>
-              <w:rPr>
-                <w:rFonts w:ascii="Calibri" w:hAnsi="Calibri" w:cs="Calibri"/>
-                <w:b/>
-                <w:bCs/>
-                <w:sz w:val="20"/>
-                <w:szCs w:val="20"/>
-              </w:rPr>
-              <w:t>0,4</w:t>
-            </w:r>
+            <w:r/>
           </w:p>
         </w:tc>
       </w:tr>

</xml_diff>